<commit_message>
- List of features added to the summary.
</commit_message>
<xml_diff>
--- a/Documents/Summary.docx
+++ b/Documents/Summary.docx
@@ -326,6 +326,183 @@
     <w:p>
       <w:pPr>
         <w:spacing w:after="0" w:line="360" w:lineRule="auto"/>
+        <w:jc w:val="both"/>
+        <w:rPr>
+          <w:rFonts w:ascii="Georgia" w:eastAsia="Times New Roman" w:hAnsi="Georgia" w:cs="Times New Roman"/>
+          <w:noProof w:val="0"/>
+          <w:color w:val="000000"/>
+          <w:sz w:val="24"/>
+          <w:szCs w:val="24"/>
+          <w:shd w:val="clear" w:color="auto" w:fill="FFFFFF"/>
+          <w:lang w:val="en-US" w:eastAsia="es-ES"/>
+        </w:rPr>
+      </w:pPr>
+      <w:r>
+        <w:rPr>
+          <w:rFonts w:ascii="Georgia" w:eastAsia="Times New Roman" w:hAnsi="Georgia" w:cs="Times New Roman"/>
+          <w:noProof w:val="0"/>
+          <w:color w:val="000000"/>
+          <w:sz w:val="24"/>
+          <w:szCs w:val="24"/>
+          <w:shd w:val="clear" w:color="auto" w:fill="FFFFFF"/>
+          <w:lang w:val="en-US" w:eastAsia="es-ES"/>
+        </w:rPr>
+        <w:t>- Object insertion, view, modification and deletion.</w:t>
+      </w:r>
+    </w:p>
+    <w:p>
+      <w:pPr>
+        <w:spacing w:after="0" w:line="360" w:lineRule="auto"/>
+        <w:jc w:val="both"/>
+        <w:rPr>
+          <w:rFonts w:ascii="Georgia" w:eastAsia="Times New Roman" w:hAnsi="Georgia" w:cs="Times New Roman"/>
+          <w:noProof w:val="0"/>
+          <w:color w:val="000000"/>
+          <w:sz w:val="24"/>
+          <w:szCs w:val="24"/>
+          <w:shd w:val="clear" w:color="auto" w:fill="FFFFFF"/>
+          <w:lang w:val="en-US" w:eastAsia="es-ES"/>
+        </w:rPr>
+      </w:pPr>
+      <w:r>
+        <w:rPr>
+          <w:rFonts w:ascii="Georgia" w:eastAsia="Times New Roman" w:hAnsi="Georgia" w:cs="Times New Roman"/>
+          <w:noProof w:val="0"/>
+          <w:color w:val="000000"/>
+          <w:sz w:val="24"/>
+          <w:szCs w:val="24"/>
+          <w:shd w:val="clear" w:color="auto" w:fill="FFFFFF"/>
+          <w:lang w:val="en-US" w:eastAsia="es-ES"/>
+        </w:rPr>
+        <w:t>- Establishment of relations between objects.</w:t>
+      </w:r>
+    </w:p>
+    <w:p>
+      <w:pPr>
+        <w:spacing w:after="0" w:line="360" w:lineRule="auto"/>
+        <w:jc w:val="both"/>
+        <w:rPr>
+          <w:rFonts w:ascii="Georgia" w:eastAsia="Times New Roman" w:hAnsi="Georgia" w:cs="Times New Roman"/>
+          <w:noProof w:val="0"/>
+          <w:color w:val="000000"/>
+          <w:sz w:val="24"/>
+          <w:szCs w:val="24"/>
+          <w:shd w:val="clear" w:color="auto" w:fill="FFFFFF"/>
+          <w:lang w:val="en-US" w:eastAsia="es-ES"/>
+        </w:rPr>
+      </w:pPr>
+      <w:r>
+        <w:rPr>
+          <w:rFonts w:ascii="Georgia" w:eastAsia="Times New Roman" w:hAnsi="Georgia" w:cs="Times New Roman"/>
+          <w:noProof w:val="0"/>
+          <w:color w:val="000000"/>
+          <w:sz w:val="24"/>
+          <w:szCs w:val="24"/>
+          <w:shd w:val="clear" w:color="auto" w:fill="FFFFFF"/>
+          <w:lang w:val="en-US" w:eastAsia="es-ES"/>
+        </w:rPr>
+        <w:t>- Related searches.</w:t>
+      </w:r>
+    </w:p>
+    <w:p>
+      <w:pPr>
+        <w:spacing w:after="0" w:line="360" w:lineRule="auto"/>
+        <w:jc w:val="both"/>
+        <w:rPr>
+          <w:rFonts w:ascii="Georgia" w:eastAsia="Times New Roman" w:hAnsi="Georgia" w:cs="Times New Roman"/>
+          <w:noProof w:val="0"/>
+          <w:color w:val="000000"/>
+          <w:sz w:val="24"/>
+          <w:szCs w:val="24"/>
+          <w:shd w:val="clear" w:color="auto" w:fill="FFFFFF"/>
+          <w:lang w:val="en-US" w:eastAsia="es-ES"/>
+        </w:rPr>
+      </w:pPr>
+      <w:r>
+        <w:rPr>
+          <w:rFonts w:ascii="Georgia" w:eastAsia="Times New Roman" w:hAnsi="Georgia" w:cs="Times New Roman"/>
+          <w:noProof w:val="0"/>
+          <w:color w:val="000000"/>
+          <w:sz w:val="24"/>
+          <w:szCs w:val="24"/>
+          <w:shd w:val="clear" w:color="auto" w:fill="FFFFFF"/>
+          <w:lang w:val="en-US" w:eastAsia="es-ES"/>
+        </w:rPr>
+        <w:t>- Console and GUI interfaces.</w:t>
+      </w:r>
+    </w:p>
+    <w:p>
+      <w:pPr>
+        <w:spacing w:after="0" w:line="360" w:lineRule="auto"/>
+        <w:jc w:val="both"/>
+        <w:rPr>
+          <w:rFonts w:ascii="Georgia" w:eastAsia="Times New Roman" w:hAnsi="Georgia" w:cs="Times New Roman"/>
+          <w:noProof w:val="0"/>
+          <w:color w:val="000000"/>
+          <w:sz w:val="24"/>
+          <w:szCs w:val="24"/>
+          <w:shd w:val="clear" w:color="auto" w:fill="FFFFFF"/>
+          <w:lang w:val="en-US" w:eastAsia="es-ES"/>
+        </w:rPr>
+      </w:pPr>
+      <w:r>
+        <w:rPr>
+          <w:rFonts w:ascii="Georgia" w:eastAsia="Times New Roman" w:hAnsi="Georgia" w:cs="Times New Roman"/>
+          <w:noProof w:val="0"/>
+          <w:color w:val="000000"/>
+          <w:sz w:val="24"/>
+          <w:szCs w:val="24"/>
+          <w:shd w:val="clear" w:color="auto" w:fill="FFFFFF"/>
+          <w:lang w:val="en-US" w:eastAsia="es-ES"/>
+        </w:rPr>
+        <w:t>- Conversion to and from XML.</w:t>
+      </w:r>
+    </w:p>
+    <w:p>
+      <w:pPr>
+        <w:spacing w:after="0" w:line="360" w:lineRule="auto"/>
+        <w:jc w:val="both"/>
+        <w:rPr>
+          <w:rFonts w:ascii="Georgia" w:eastAsia="Times New Roman" w:hAnsi="Georgia" w:cs="Times New Roman"/>
+          <w:noProof w:val="0"/>
+          <w:color w:val="000000"/>
+          <w:sz w:val="24"/>
+          <w:szCs w:val="24"/>
+          <w:shd w:val="clear" w:color="auto" w:fill="FFFFFF"/>
+          <w:lang w:val="en-US" w:eastAsia="es-ES"/>
+        </w:rPr>
+      </w:pPr>
+      <w:r>
+        <w:rPr>
+          <w:rFonts w:ascii="Georgia" w:eastAsia="Times New Roman" w:hAnsi="Georgia" w:cs="Times New Roman"/>
+          <w:noProof w:val="0"/>
+          <w:color w:val="000000"/>
+          <w:sz w:val="24"/>
+          <w:szCs w:val="24"/>
+          <w:shd w:val="clear" w:color="auto" w:fill="FFFFFF"/>
+          <w:lang w:val="en-US" w:eastAsia="es-ES"/>
+        </w:rPr>
+        <w:t>- HTML preview.</w:t>
+      </w:r>
+    </w:p>
+    <w:p>
+      <w:pPr>
+        <w:spacing w:after="0" w:line="360" w:lineRule="auto"/>
+        <w:jc w:val="both"/>
+        <w:rPr>
+          <w:rFonts w:ascii="Georgia" w:eastAsia="Times New Roman" w:hAnsi="Georgia" w:cs="Times New Roman"/>
+          <w:noProof w:val="0"/>
+          <w:color w:val="000000"/>
+          <w:sz w:val="24"/>
+          <w:szCs w:val="24"/>
+          <w:shd w:val="clear" w:color="auto" w:fill="FFFFFF"/>
+          <w:lang w:val="en-US" w:eastAsia="es-ES"/>
+        </w:rPr>
+      </w:pPr>
+    </w:p>
+    <w:p>
+      <w:pPr>
+        <w:spacing w:after="0" w:line="360" w:lineRule="auto"/>
         <w:ind w:firstLine="708"/>
         <w:jc w:val="both"/>
         <w:rPr>
@@ -439,7 +616,46 @@
           <w:shd w:val="clear" w:color="auto" w:fill="FFFFFF"/>
           <w:lang w:val="en-US" w:eastAsia="es-ES"/>
         </w:rPr>
-        <w:t xml:space="preserve"> select between seven different types of objects (medical procedures, devices, treatments, etc.) and introduce them in the database. Depending on the type of object chosen, the interface will ask the user for different information. Complementing the addition, the interface supports the deleting, modifying and the view of the specifics of each object in the database.</w:t>
+        <w:t xml:space="preserve"> select between seven different types of objects (medical procedures, devices, treatments, </w:t>
+      </w:r>
+      <w:r>
+        <w:rPr>
+          <w:rFonts w:ascii="Georgia" w:eastAsia="Times New Roman" w:hAnsi="Georgia" w:cs="Times New Roman"/>
+          <w:noProof w:val="0"/>
+          <w:color w:val="000000"/>
+          <w:sz w:val="24"/>
+          <w:szCs w:val="24"/>
+          <w:shd w:val="clear" w:color="auto" w:fill="FFFFFF"/>
+          <w:lang w:val="en-US" w:eastAsia="es-ES"/>
+        </w:rPr>
+        <w:t xml:space="preserve">clinical images, </w:t>
+      </w:r>
+      <w:bookmarkStart w:id="0" w:name="_GoBack"/>
+      <w:bookmarkEnd w:id="0"/>
+      <w:r>
+        <w:rPr>
+          <w:rFonts w:ascii="Georgia" w:eastAsia="Times New Roman" w:hAnsi="Georgia" w:cs="Times New Roman"/>
+          <w:noProof w:val="0"/>
+          <w:color w:val="000000"/>
+          <w:sz w:val="24"/>
+          <w:szCs w:val="24"/>
+          <w:shd w:val="clear" w:color="auto" w:fill="FFFFFF"/>
+          <w:lang w:val="en-US" w:eastAsia="es-ES"/>
+        </w:rPr>
+        <w:t xml:space="preserve">etc.) and introduce them in the database. Depending on the type of object chosen, the interface will ask the user </w:t>
+      </w:r>
+      <w:r>
+        <w:rPr>
+          <w:rFonts w:ascii="Georgia" w:eastAsia="Times New Roman" w:hAnsi="Georgia" w:cs="Times New Roman"/>
+          <w:noProof w:val="0"/>
+          <w:color w:val="000000"/>
+          <w:sz w:val="24"/>
+          <w:szCs w:val="24"/>
+          <w:shd w:val="clear" w:color="auto" w:fill="FFFFFF"/>
+          <w:lang w:val="en-US" w:eastAsia="es-ES"/>
+        </w:rPr>
+        <w:lastRenderedPageBreak/>
+        <w:t>for different information. Complementing the addition, the interface supports the deleting, modifying and the view of the specifics of each object in the database.</w:t>
       </w:r>
     </w:p>
     <w:p>
@@ -494,20 +710,7 @@
           <w:shd w:val="clear" w:color="auto" w:fill="FFFFFF"/>
           <w:lang w:val="en-US" w:eastAsia="es-ES"/>
         </w:rPr>
-        <w:t xml:space="preserve">stablish and view relationships between the different objects. These relationships are made during the insertions and modifications. At any moment, the user can select an object and go through the related ones, choosing one and viewing its information. </w:t>
-      </w:r>
-      <w:r>
-        <w:rPr>
-          <w:rFonts w:ascii="Georgia" w:eastAsia="Times New Roman" w:hAnsi="Georgia" w:cs="Times New Roman"/>
-          <w:noProof w:val="0"/>
-          <w:color w:val="000000"/>
-          <w:sz w:val="24"/>
-          <w:szCs w:val="24"/>
-          <w:shd w:val="clear" w:color="auto" w:fill="FFFFFF"/>
-          <w:lang w:val="en-US" w:eastAsia="es-ES"/>
-        </w:rPr>
-        <w:lastRenderedPageBreak/>
-        <w:t>The process can be then repeated. This way, Alexandria can offer complete view of a certain topic the user is interested in.</w:t>
+        <w:t>stablish and view relationships between the different objects. These relationships are made during the insertions and modifications. At any moment, the user can select an object and go through the related ones, choosing one and viewing its information. The process can be then repeated. This way, Alexandria can offer complete view of a certain topic the user is interested in.</w:t>
       </w:r>
     </w:p>
     <w:p>
@@ -684,8 +887,6 @@
         </w:rPr>
         <w:t xml:space="preserve"> </w:t>
       </w:r>
-      <w:bookmarkStart w:id="0" w:name="_GoBack"/>
-      <w:bookmarkEnd w:id="0"/>
       <w:r>
         <w:rPr>
           <w:rFonts w:ascii="Georgia" w:eastAsia="Times New Roman" w:hAnsi="Georgia" w:cs="Times New Roman"/>
@@ -972,7 +1173,7 @@
           <w:rPr>
             <w:rFonts w:ascii="Georgia" w:hAnsi="Georgia"/>
           </w:rPr>
-          <w:t>2</w:t>
+          <w:t>1</w:t>
         </w:r>
         <w:r>
           <w:rPr>

</xml_diff>